<commit_message>
Minigame & Log Individueel
Added Player Movement
Added Countdown
Added Projectile
Added Projectile Generator
</commit_message>
<xml_diff>
--- a/Sjablonen/Sjablonen (Markian)/Sjabloon 8 -  Log.docx
+++ b/Sjablonen/Sjablonen (Markian)/Sjabloon 8 -  Log.docx
@@ -1554,15 +1554,7 @@
           <w:b/>
           <w:bCs/>
         </w:rPr>
-        <w:t xml:space="preserve">Daily </w:t>
-      </w:r>
-      <w:proofErr w:type="spellStart"/>
-      <w:r>
-        <w:rPr>
-          <w:b/>
-          <w:bCs/>
-        </w:rPr>
-        <w:t>StandUp</w:t>
+        <w:t>Daily StandUp</w:t>
       </w:r>
       <w:r>
         <w:rPr>
@@ -1571,7 +1563,6 @@
         </w:rPr>
         <w:t>s</w:t>
       </w:r>
-      <w:proofErr w:type="spellEnd"/>
       <w:r>
         <w:rPr>
           <w:b/>
@@ -1862,7 +1853,7 @@
           <w:noProof/>
         </w:rPr>
         <w:drawing>
-          <wp:inline distT="0" distB="0" distL="0" distR="0" wp14:anchorId="1B404A1B" wp14:editId="7C5A21F2">
+          <wp:inline distT="0" distB="0" distL="0" distR="0" wp14:anchorId="1B404A1B" wp14:editId="5A573C66">
             <wp:extent cx="5756275" cy="3131185"/>
             <wp:effectExtent l="0" t="0" r="0" b="0"/>
             <wp:docPr id="1700195881" name="Рисунок 6"/>
@@ -1957,23 +1948,7 @@
         <w:br/>
       </w:r>
       <w:r>
-        <w:t xml:space="preserve">Tijdens deze sprint hebben we het basisconcept van het spel bedacht en de rollen verdeeld. Wat betreft de bewijslast hebben we user </w:t>
-      </w:r>
-      <w:proofErr w:type="spellStart"/>
-      <w:r>
-        <w:t>stories</w:t>
-      </w:r>
-      <w:proofErr w:type="spellEnd"/>
-      <w:r>
-        <w:t xml:space="preserve"> uitgewerkt, UML-diagrammen, een </w:t>
-      </w:r>
-      <w:proofErr w:type="spellStart"/>
-      <w:r>
-        <w:t>wireframe</w:t>
-      </w:r>
-      <w:proofErr w:type="spellEnd"/>
-      <w:r>
-        <w:t xml:space="preserve"> en een GDD gemaakt. Daarnaast hebben we een testplan opgesteld voor de volgende sprint</w:t>
+        <w:t>Tijdens deze sprint hebben we het basisconcept van het spel bedacht en de rollen verdeeld. Wat betreft de bewijslast hebben we user stories uitgewerkt, UML-diagrammen, een wireframe en een GDD gemaakt. Daarnaast hebben we een testplan opgesteld voor de volgende sprint</w:t>
       </w:r>
       <w:r>
         <w:t>.</w:t>
@@ -2125,31 +2100,7 @@
         <w:br/>
       </w:r>
       <w:r>
-        <w:t xml:space="preserve">Ik heb geleerd hoe de </w:t>
-      </w:r>
-      <w:proofErr w:type="spellStart"/>
-      <w:r>
-        <w:t>scriptable</w:t>
-      </w:r>
-      <w:proofErr w:type="spellEnd"/>
-      <w:r>
-        <w:t xml:space="preserve"> </w:t>
-      </w:r>
-      <w:proofErr w:type="spellStart"/>
-      <w:r>
-        <w:t>objects</w:t>
-      </w:r>
-      <w:proofErr w:type="spellEnd"/>
-      <w:r>
-        <w:t xml:space="preserve"> werken en waarvoor worden </w:t>
-      </w:r>
-      <w:proofErr w:type="spellStart"/>
-      <w:r>
-        <w:t>states</w:t>
-      </w:r>
-      <w:proofErr w:type="spellEnd"/>
-      <w:r>
-        <w:t xml:space="preserve"> gebruikt.</w:t>
+        <w:t>Ik heb geleerd hoe de scriptable objects werken en waarvoor worden states gebruikt.</w:t>
       </w:r>
     </w:p>
     <w:p/>
@@ -2429,23 +2380,7 @@
           <w:b/>
           <w:bCs/>
         </w:rPr>
-        <w:t xml:space="preserve">Kopie/screenshot van je Daily </w:t>
-      </w:r>
-      <w:proofErr w:type="spellStart"/>
-      <w:r>
-        <w:rPr>
-          <w:b/>
-          <w:bCs/>
-        </w:rPr>
-        <w:t>StandUp</w:t>
-      </w:r>
-      <w:proofErr w:type="spellEnd"/>
-      <w:r>
-        <w:rPr>
-          <w:b/>
-          <w:bCs/>
-        </w:rPr>
-        <w:t xml:space="preserve">. </w:t>
+        <w:t xml:space="preserve">Kopie/screenshot van je Daily StandUp. </w:t>
       </w:r>
       <w:r>
         <w:br/>
@@ -2526,7 +2461,7 @@
           <w:noProof/>
         </w:rPr>
         <w:drawing>
-          <wp:inline distT="0" distB="0" distL="0" distR="0" wp14:anchorId="6D57866D" wp14:editId="5A1896B2">
+          <wp:inline distT="0" distB="0" distL="0" distR="0" wp14:anchorId="6D57866D" wp14:editId="49D70E95">
             <wp:extent cx="5745480" cy="3108960"/>
             <wp:effectExtent l="0" t="0" r="7620" b="0"/>
             <wp:docPr id="1758756103" name="Рисунок 2"/>
@@ -2601,15 +2536,13 @@
         <w:br/>
       </w:r>
       <w:r>
-        <w:t xml:space="preserve">Vandaag ben ik bezig geweest met het aanmaken van </w:t>
-      </w:r>
-      <w:proofErr w:type="spellStart"/>
-      <w:r>
-        <w:t>TileMap</w:t>
-      </w:r>
-      <w:proofErr w:type="spellEnd"/>
-      <w:r>
-        <w:t xml:space="preserve"> en Template Spritesheet. Ik ben ook begonnen met het bouwen van Minigame die gaat gebruikt worden als de speler moet zich verdedigen. </w:t>
+        <w:t xml:space="preserve">Vandaag ben ik bezig geweest met het aanmaken van TileMap en Template Spritesheet. Ik ben ook begonnen met het bouwen van Minigame die gaat gebruikt worden als de speler moet zich </w:t>
+      </w:r>
+      <w:r>
+        <w:t>verdedigen</w:t>
+      </w:r>
+      <w:r>
+        <w:t xml:space="preserve">. </w:t>
       </w:r>
       <w:r>
         <w:br/>
@@ -2847,10 +2780,13 @@
       </w:pPr>
       <w:r>
         <w:lastRenderedPageBreak/>
-        <w:t>Sprint</w:t>
-      </w:r>
-      <w:r>
-        <w:t xml:space="preserve"> 3</w:t>
+        <w:t>Dag</w:t>
+      </w:r>
+      <w:r>
+        <w:t xml:space="preserve"> </w:t>
+      </w:r>
+      <w:r>
+        <w:t>2(Sprint 1)</w:t>
       </w:r>
     </w:p>
     <w:p>
@@ -2866,23 +2802,7 @@
           <w:b/>
           <w:bCs/>
         </w:rPr>
-        <w:t xml:space="preserve">Kopie/screenshot van je Daily </w:t>
-      </w:r>
-      <w:proofErr w:type="spellStart"/>
-      <w:r>
-        <w:rPr>
-          <w:b/>
-          <w:bCs/>
-        </w:rPr>
-        <w:t>StandUp</w:t>
-      </w:r>
-      <w:proofErr w:type="spellEnd"/>
-      <w:r>
-        <w:rPr>
-          <w:b/>
-          <w:bCs/>
-        </w:rPr>
-        <w:t xml:space="preserve">. </w:t>
+        <w:t xml:space="preserve">Kopie/screenshot van je Daily StandUp. </w:t>
       </w:r>
       <w:r>
         <w:rPr>
@@ -2892,28 +2812,57 @@
         <w:br/>
       </w:r>
       <w:r>
-        <w:t>[</w:t>
-      </w:r>
-      <w:r>
-        <w:t xml:space="preserve">Zorg </w:t>
-      </w:r>
-      <w:r>
-        <w:t xml:space="preserve">ervoor </w:t>
-      </w:r>
-      <w:r>
-        <w:t xml:space="preserve">dat de informatie </w:t>
-      </w:r>
-      <w:r>
-        <w:t xml:space="preserve">die je inlevert duidelijk en </w:t>
-      </w:r>
-      <w:r>
-        <w:t>leesbaar is!</w:t>
-      </w:r>
-      <w:r>
-        <w:t>]</w:t>
-      </w:r>
-      <w:r>
-        <w:br/>
+        <w:rPr>
+          <w:noProof/>
+        </w:rPr>
+        <w:drawing>
+          <wp:inline distT="0" distB="0" distL="0" distR="0" wp14:anchorId="6F54E1BE" wp14:editId="49156C3D">
+            <wp:extent cx="5762625" cy="1866900"/>
+            <wp:effectExtent l="0" t="0" r="9525" b="0"/>
+            <wp:docPr id="381139273" name="Рисунок 1"/>
+            <wp:cNvGraphicFramePr>
+              <a:graphicFrameLocks xmlns:a="http://schemas.openxmlformats.org/drawingml/2006/main" noChangeAspect="1"/>
+            </wp:cNvGraphicFramePr>
+            <a:graphic xmlns:a="http://schemas.openxmlformats.org/drawingml/2006/main">
+              <a:graphicData uri="http://schemas.openxmlformats.org/drawingml/2006/picture">
+                <pic:pic xmlns:pic="http://schemas.openxmlformats.org/drawingml/2006/picture">
+                  <pic:nvPicPr>
+                    <pic:cNvPr id="0" name="Picture 1"/>
+                    <pic:cNvPicPr>
+                      <a:picLocks noChangeAspect="1" noChangeArrowheads="1"/>
+                    </pic:cNvPicPr>
+                  </pic:nvPicPr>
+                  <pic:blipFill>
+                    <a:blip r:embed="rId19">
+                      <a:extLst>
+                        <a:ext uri="{28A0092B-C50C-407E-A947-70E740481C1C}">
+                          <a14:useLocalDpi xmlns:a14="http://schemas.microsoft.com/office/drawing/2010/main" val="0"/>
+                        </a:ext>
+                      </a:extLst>
+                    </a:blip>
+                    <a:srcRect/>
+                    <a:stretch>
+                      <a:fillRect/>
+                    </a:stretch>
+                  </pic:blipFill>
+                  <pic:spPr bwMode="auto">
+                    <a:xfrm>
+                      <a:off x="0" y="0"/>
+                      <a:ext cx="5762625" cy="1866900"/>
+                    </a:xfrm>
+                    <a:prstGeom prst="rect">
+                      <a:avLst/>
+                    </a:prstGeom>
+                    <a:noFill/>
+                    <a:ln>
+                      <a:noFill/>
+                    </a:ln>
+                  </pic:spPr>
+                </pic:pic>
+              </a:graphicData>
+            </a:graphic>
+          </wp:inline>
+        </w:drawing>
       </w:r>
     </w:p>
     <w:p>
@@ -2939,19 +2888,57 @@
         <w:br/>
       </w:r>
       <w:r>
-        <w:t>[</w:t>
-      </w:r>
-      <w:r>
-        <w:t xml:space="preserve">Zorg dat de informatie </w:t>
-      </w:r>
-      <w:r>
-        <w:t xml:space="preserve">die je inlevert duidelijk en </w:t>
-      </w:r>
-      <w:r>
-        <w:t>leesbaar is!</w:t>
-      </w:r>
-      <w:r>
-        <w:t>]</w:t>
+        <w:rPr>
+          <w:noProof/>
+        </w:rPr>
+        <w:drawing>
+          <wp:inline distT="0" distB="0" distL="0" distR="0" wp14:anchorId="53F512B7" wp14:editId="4A878DBD">
+            <wp:extent cx="5753100" cy="3419475"/>
+            <wp:effectExtent l="0" t="0" r="0" b="9525"/>
+            <wp:docPr id="284274173" name="Рисунок 2"/>
+            <wp:cNvGraphicFramePr>
+              <a:graphicFrameLocks xmlns:a="http://schemas.openxmlformats.org/drawingml/2006/main" noChangeAspect="1"/>
+            </wp:cNvGraphicFramePr>
+            <a:graphic xmlns:a="http://schemas.openxmlformats.org/drawingml/2006/main">
+              <a:graphicData uri="http://schemas.openxmlformats.org/drawingml/2006/picture">
+                <pic:pic xmlns:pic="http://schemas.openxmlformats.org/drawingml/2006/picture">
+                  <pic:nvPicPr>
+                    <pic:cNvPr id="0" name="Picture 2"/>
+                    <pic:cNvPicPr>
+                      <a:picLocks noChangeAspect="1" noChangeArrowheads="1"/>
+                    </pic:cNvPicPr>
+                  </pic:nvPicPr>
+                  <pic:blipFill>
+                    <a:blip r:embed="rId20" cstate="print">
+                      <a:extLst>
+                        <a:ext uri="{28A0092B-C50C-407E-A947-70E740481C1C}">
+                          <a14:useLocalDpi xmlns:a14="http://schemas.microsoft.com/office/drawing/2010/main" val="0"/>
+                        </a:ext>
+                      </a:extLst>
+                    </a:blip>
+                    <a:srcRect/>
+                    <a:stretch>
+                      <a:fillRect/>
+                    </a:stretch>
+                  </pic:blipFill>
+                  <pic:spPr bwMode="auto">
+                    <a:xfrm>
+                      <a:off x="0" y="0"/>
+                      <a:ext cx="5753100" cy="3419475"/>
+                    </a:xfrm>
+                    <a:prstGeom prst="rect">
+                      <a:avLst/>
+                    </a:prstGeom>
+                    <a:noFill/>
+                    <a:ln>
+                      <a:noFill/>
+                    </a:ln>
+                  </pic:spPr>
+                </pic:pic>
+              </a:graphicData>
+            </a:graphic>
+          </wp:inline>
+        </w:drawing>
       </w:r>
       <w:r>
         <w:br/>
@@ -2980,13 +2967,10 @@
         <w:br/>
       </w:r>
       <w:r>
-        <w:t>[</w:t>
-      </w:r>
-      <w:r>
-        <w:t>Reflecteer op je eigen bijdrage en dat van je teamgenoten.</w:t>
-      </w:r>
-      <w:r>
-        <w:t>]</w:t>
+        <w:t>Vandaag heb ik speler movement realiseerd, zodat die de muis volgt.</w:t>
+      </w:r>
+      <w:r>
+        <w:t xml:space="preserve"> Basic UI frame gemaakt zodat het spel een stukje mooier eruitziet.</w:t>
       </w:r>
       <w:r>
         <w:br/>
@@ -3015,16 +2999,7 @@
         <w:br/>
       </w:r>
       <w:r>
-        <w:t>[</w:t>
-      </w:r>
-      <w:r>
-        <w:t>Reflecteer op je eigen bijdrage en dat van je teamgenoten.</w:t>
-      </w:r>
-      <w:r>
-        <w:t>]</w:t>
-      </w:r>
-      <w:r>
-        <w:br/>
+        <w:t>Projectile spawnen.</w:t>
       </w:r>
     </w:p>
     <w:p>
@@ -3050,10 +3025,9 @@
         <w:br/>
       </w:r>
       <w:r>
-        <w:t>[Wat heb je geleerd en neem je mee naar de volgende sprint]</w:t>
-      </w:r>
-    </w:p>
-    <w:p/>
+        <w:t>Ik heb geleerd dat er een grote verschil is tussen movement met gebruik van rigidbody en degene die “transform”gebruikt.</w:t>
+      </w:r>
+    </w:p>
     <w:p>
       <w:pPr>
         <w:pStyle w:val="3"/>
@@ -3077,16 +3051,7 @@
         <w:br/>
       </w:r>
       <w:r>
-        <w:t>[</w:t>
-      </w:r>
-      <w:r>
-        <w:t>Heb je alle informatie om verder te kunnen werken. Weet jij wat en wanneer er iets van je wordt verwacht?</w:t>
-      </w:r>
-      <w:r>
-        <w:t>]</w:t>
-      </w:r>
-      <w:r>
-        <w:br/>
+        <w:t>Geen.</w:t>
       </w:r>
     </w:p>
     <w:p>
@@ -3114,10 +3079,8 @@
         <w:ind w:left="360"/>
       </w:pPr>
       <w:r>
-        <w:t>[Welke feedback of waardering heb je voor je groepsleden of zij voor jou]</w:t>
-      </w:r>
-      <w:r>
-        <w:br/>
+        <w:lastRenderedPageBreak/>
+        <w:t>Ons groep werkt goed samen.</w:t>
       </w:r>
     </w:p>
     <w:p>
@@ -3147,16 +3110,7 @@
         <w:br/>
       </w:r>
       <w:r>
-        <w:t>[</w:t>
-      </w:r>
-      <w:r>
-        <w:t>Heb jij punten voor jezelf of voor je teamgenoten om beter te functioneren?</w:t>
-      </w:r>
-      <w:r>
-        <w:t>]</w:t>
-      </w:r>
-      <w:r>
-        <w:br/>
+        <w:t>Tot nu toe geen.</w:t>
       </w:r>
     </w:p>
     <w:p>
@@ -3182,28 +3136,7 @@
         <w:br/>
       </w:r>
       <w:r>
-        <w:t>[</w:t>
-      </w:r>
-      <w:r>
-        <w:t xml:space="preserve">Hoe voel jij je vandaag </w:t>
-      </w:r>
-      <w:r>
-        <w:t xml:space="preserve">denk hierbij aan je </w:t>
-      </w:r>
-      <w:r>
-        <w:t>gezondheid, stressniveau</w:t>
-      </w:r>
-      <w:r>
-        <w:t xml:space="preserve"> heb</w:t>
-      </w:r>
-      <w:r>
-        <w:t xml:space="preserve"> jij het idee dat je kon focussen op je werk?</w:t>
-      </w:r>
-      <w:r>
-        <w:t>]</w:t>
-      </w:r>
-      <w:r>
-        <w:br/>
+        <w:t>Goed.</w:t>
       </w:r>
     </w:p>
     <w:p>
@@ -3229,15 +3162,7 @@
         <w:br/>
       </w:r>
       <w:r>
-        <w:t xml:space="preserve">[Welke onderdelen/taken wil je volgende werkdag weer oppakken/ ook te gebruiken voor je volgende Daily </w:t>
-      </w:r>
-      <w:proofErr w:type="spellStart"/>
-      <w:r>
-        <w:t>standUp</w:t>
-      </w:r>
-      <w:proofErr w:type="spellEnd"/>
-      <w:r>
-        <w:t>?]</w:t>
+        <w:t>Het aanmaken van kogels die speler moet ontwijken</w:t>
       </w:r>
     </w:p>
     <w:p>
@@ -3267,10 +3192,7 @@
       </w:pPr>
       <w:r>
         <w:lastRenderedPageBreak/>
-        <w:t>Sprint</w:t>
-      </w:r>
-      <w:r>
-        <w:t xml:space="preserve"> 4</w:t>
+        <w:t>Dag 3(Sprint 2)</w:t>
       </w:r>
     </w:p>
     <w:p>
@@ -3286,23 +3208,7 @@
           <w:b/>
           <w:bCs/>
         </w:rPr>
-        <w:t xml:space="preserve">Kopie/screenshot van je Daily </w:t>
-      </w:r>
-      <w:proofErr w:type="spellStart"/>
-      <w:r>
-        <w:rPr>
-          <w:b/>
-          <w:bCs/>
-        </w:rPr>
-        <w:t>StandUp</w:t>
-      </w:r>
-      <w:proofErr w:type="spellEnd"/>
-      <w:r>
-        <w:rPr>
-          <w:b/>
-          <w:bCs/>
-        </w:rPr>
-        <w:t xml:space="preserve">. </w:t>
+        <w:t xml:space="preserve">Kopie/screenshot van je Daily StandUp. </w:t>
       </w:r>
       <w:r>
         <w:rPr>
@@ -3312,28 +3218,57 @@
         <w:br/>
       </w:r>
       <w:r>
-        <w:t>[</w:t>
-      </w:r>
-      <w:r>
-        <w:t xml:space="preserve">Zorg </w:t>
-      </w:r>
-      <w:r>
-        <w:t xml:space="preserve">ervoor </w:t>
-      </w:r>
-      <w:r>
-        <w:t xml:space="preserve">dat de informatie </w:t>
-      </w:r>
-      <w:r>
-        <w:t xml:space="preserve">die je inlevert duidelijk en </w:t>
-      </w:r>
-      <w:r>
-        <w:t>leesbaar is!</w:t>
-      </w:r>
-      <w:r>
-        <w:t>]</w:t>
-      </w:r>
-      <w:r>
-        <w:br/>
+        <w:rPr>
+          <w:noProof/>
+        </w:rPr>
+        <w:drawing>
+          <wp:inline distT="0" distB="0" distL="0" distR="0" wp14:anchorId="221C4958" wp14:editId="70973FA3">
+            <wp:extent cx="5753100" cy="2095500"/>
+            <wp:effectExtent l="0" t="0" r="0" b="0"/>
+            <wp:docPr id="1226127607" name="Рисунок 3"/>
+            <wp:cNvGraphicFramePr>
+              <a:graphicFrameLocks xmlns:a="http://schemas.openxmlformats.org/drawingml/2006/main" noChangeAspect="1"/>
+            </wp:cNvGraphicFramePr>
+            <a:graphic xmlns:a="http://schemas.openxmlformats.org/drawingml/2006/main">
+              <a:graphicData uri="http://schemas.openxmlformats.org/drawingml/2006/picture">
+                <pic:pic xmlns:pic="http://schemas.openxmlformats.org/drawingml/2006/picture">
+                  <pic:nvPicPr>
+                    <pic:cNvPr id="0" name="Picture 3"/>
+                    <pic:cNvPicPr>
+                      <a:picLocks noChangeAspect="1" noChangeArrowheads="1"/>
+                    </pic:cNvPicPr>
+                  </pic:nvPicPr>
+                  <pic:blipFill>
+                    <a:blip r:embed="rId21">
+                      <a:extLst>
+                        <a:ext uri="{28A0092B-C50C-407E-A947-70E740481C1C}">
+                          <a14:useLocalDpi xmlns:a14="http://schemas.microsoft.com/office/drawing/2010/main" val="0"/>
+                        </a:ext>
+                      </a:extLst>
+                    </a:blip>
+                    <a:srcRect/>
+                    <a:stretch>
+                      <a:fillRect/>
+                    </a:stretch>
+                  </pic:blipFill>
+                  <pic:spPr bwMode="auto">
+                    <a:xfrm>
+                      <a:off x="0" y="0"/>
+                      <a:ext cx="5753100" cy="2095500"/>
+                    </a:xfrm>
+                    <a:prstGeom prst="rect">
+                      <a:avLst/>
+                    </a:prstGeom>
+                    <a:noFill/>
+                    <a:ln>
+                      <a:noFill/>
+                    </a:ln>
+                  </pic:spPr>
+                </pic:pic>
+              </a:graphicData>
+            </a:graphic>
+          </wp:inline>
+        </w:drawing>
       </w:r>
     </w:p>
     <w:p>
@@ -3359,19 +3294,57 @@
         <w:br/>
       </w:r>
       <w:r>
-        <w:t>[</w:t>
-      </w:r>
-      <w:r>
-        <w:t xml:space="preserve">Zorg dat de informatie </w:t>
-      </w:r>
-      <w:r>
-        <w:t xml:space="preserve">die je inlevert duidelijk en </w:t>
-      </w:r>
-      <w:r>
-        <w:t>leesbaar is!</w:t>
-      </w:r>
-      <w:r>
-        <w:t>]</w:t>
+        <w:rPr>
+          <w:noProof/>
+        </w:rPr>
+        <w:drawing>
+          <wp:inline distT="0" distB="0" distL="0" distR="0" wp14:anchorId="1E730330" wp14:editId="6152A750">
+            <wp:extent cx="5753100" cy="3419475"/>
+            <wp:effectExtent l="0" t="0" r="0" b="9525"/>
+            <wp:docPr id="119463169" name="Рисунок 4"/>
+            <wp:cNvGraphicFramePr>
+              <a:graphicFrameLocks xmlns:a="http://schemas.openxmlformats.org/drawingml/2006/main" noChangeAspect="1"/>
+            </wp:cNvGraphicFramePr>
+            <a:graphic xmlns:a="http://schemas.openxmlformats.org/drawingml/2006/main">
+              <a:graphicData uri="http://schemas.openxmlformats.org/drawingml/2006/picture">
+                <pic:pic xmlns:pic="http://schemas.openxmlformats.org/drawingml/2006/picture">
+                  <pic:nvPicPr>
+                    <pic:cNvPr id="0" name="Picture 4"/>
+                    <pic:cNvPicPr>
+                      <a:picLocks noChangeAspect="1" noChangeArrowheads="1"/>
+                    </pic:cNvPicPr>
+                  </pic:nvPicPr>
+                  <pic:blipFill>
+                    <a:blip r:embed="rId20" cstate="print">
+                      <a:extLst>
+                        <a:ext uri="{28A0092B-C50C-407E-A947-70E740481C1C}">
+                          <a14:useLocalDpi xmlns:a14="http://schemas.microsoft.com/office/drawing/2010/main" val="0"/>
+                        </a:ext>
+                      </a:extLst>
+                    </a:blip>
+                    <a:srcRect/>
+                    <a:stretch>
+                      <a:fillRect/>
+                    </a:stretch>
+                  </pic:blipFill>
+                  <pic:spPr bwMode="auto">
+                    <a:xfrm>
+                      <a:off x="0" y="0"/>
+                      <a:ext cx="5753100" cy="3419475"/>
+                    </a:xfrm>
+                    <a:prstGeom prst="rect">
+                      <a:avLst/>
+                    </a:prstGeom>
+                    <a:noFill/>
+                    <a:ln>
+                      <a:noFill/>
+                    </a:ln>
+                  </pic:spPr>
+                </pic:pic>
+              </a:graphicData>
+            </a:graphic>
+          </wp:inline>
+        </w:drawing>
       </w:r>
       <w:r>
         <w:br/>
@@ -3400,16 +3373,7 @@
         <w:br/>
       </w:r>
       <w:r>
-        <w:t>[</w:t>
-      </w:r>
-      <w:r>
-        <w:t>Reflecteer op je eigen bijdrage en dat van je teamgenoten.</w:t>
-      </w:r>
-      <w:r>
-        <w:t>]</w:t>
-      </w:r>
-      <w:r>
-        <w:br/>
+        <w:t>Een onderzoek naar projectile spawn gedaan(hoe kan je meerdere kogels in een mooie volgorde aanmaken, hoe maak je waves na bepalde tijd)</w:t>
       </w:r>
     </w:p>
     <w:p>
@@ -3435,16 +3399,7 @@
         <w:br/>
       </w:r>
       <w:r>
-        <w:t>[</w:t>
-      </w:r>
-      <w:r>
-        <w:t>Reflecteer op je eigen bijdrage en dat van je teamgenoten.</w:t>
-      </w:r>
-      <w:r>
-        <w:t>]</w:t>
-      </w:r>
-      <w:r>
-        <w:br/>
+        <w:t>Het organiseren van spawn orde.</w:t>
       </w:r>
     </w:p>
     <w:p>
@@ -3470,7 +3425,7 @@
         <w:br/>
       </w:r>
       <w:r>
-        <w:t>[Wat heb je geleerd en neem je mee naar de volgende sprint]</w:t>
+        <w:t>Voor het vlooiend projectile spawn wordt IEnummerator method gebruikt.</w:t>
       </w:r>
     </w:p>
     <w:p/>
@@ -3487,6 +3442,7 @@
           <w:b/>
           <w:bCs/>
         </w:rPr>
+        <w:lastRenderedPageBreak/>
         <w:t xml:space="preserve">Vragen en onduidelijkheden. </w:t>
       </w:r>
       <w:r>
@@ -3497,13 +3453,7 @@
         <w:br/>
       </w:r>
       <w:r>
-        <w:t>[</w:t>
-      </w:r>
-      <w:r>
-        <w:t>Heb je alle informatie om verder te kunnen werken. Weet jij wat en wanneer er iets van je wordt verwacht?</w:t>
-      </w:r>
-      <w:r>
-        <w:t>]</w:t>
+        <w:t>Geen.</w:t>
       </w:r>
       <w:r>
         <w:br/>
@@ -3534,10 +3484,7 @@
         <w:ind w:left="360"/>
       </w:pPr>
       <w:r>
-        <w:t>[Welke feedback of waardering heb je voor je groepsleden of zij voor jou]</w:t>
-      </w:r>
-      <w:r>
-        <w:br/>
+        <w:t>Ik ben helemaal tevreden met mijn groepsleden en onze SCRUM Master</w:t>
       </w:r>
     </w:p>
     <w:p>
@@ -3557,6 +3504,7 @@
           <w:b/>
           <w:bCs/>
         </w:rPr>
+        <w:lastRenderedPageBreak/>
         <w:t xml:space="preserve">Verbeterpunten voor morgen. </w:t>
       </w:r>
       <w:r>
@@ -3567,16 +3515,7 @@
         <w:br/>
       </w:r>
       <w:r>
-        <w:t>[</w:t>
-      </w:r>
-      <w:r>
-        <w:t>Heb jij punten voor jezelf of voor je teamgenoten om beter te functioneren?</w:t>
-      </w:r>
-      <w:r>
-        <w:t>]</w:t>
-      </w:r>
-      <w:r>
-        <w:br/>
+        <w:t>Meer tijd aan projectrealisatie besteden</w:t>
       </w:r>
     </w:p>
     <w:p>
@@ -3602,25 +3541,7 @@
         <w:br/>
       </w:r>
       <w:r>
-        <w:t>[</w:t>
-      </w:r>
-      <w:r>
-        <w:t xml:space="preserve">Hoe voel jij je vandaag </w:t>
-      </w:r>
-      <w:r>
-        <w:t xml:space="preserve">denk hierbij aan je </w:t>
-      </w:r>
-      <w:r>
-        <w:t>gezondheid, stressniveau</w:t>
-      </w:r>
-      <w:r>
-        <w:t xml:space="preserve"> heb</w:t>
-      </w:r>
-      <w:r>
-        <w:t xml:space="preserve"> jij het idee dat je kon focussen op je werk?</w:t>
-      </w:r>
-      <w:r>
-        <w:t>]</w:t>
+        <w:t>Goed</w:t>
       </w:r>
       <w:r>
         <w:br/>
@@ -3649,15 +3570,413 @@
         <w:br/>
       </w:r>
       <w:r>
-        <w:t xml:space="preserve">[Welke onderdelen/taken wil je volgende werkdag weer oppakken/ ook te gebruiken voor je volgende Daily </w:t>
-      </w:r>
-      <w:proofErr w:type="spellStart"/>
-      <w:r>
-        <w:t>standUp</w:t>
-      </w:r>
-      <w:proofErr w:type="spellEnd"/>
-      <w:r>
-        <w:t>?]</w:t>
+        <w:t>Morgen heb ik geen projectlessen.</w:t>
+      </w:r>
+    </w:p>
+    <w:p>
+      <w:pPr>
+        <w:pStyle w:val="1"/>
+        <w:jc w:val="left"/>
+      </w:pPr>
+      <w:r>
+        <w:t xml:space="preserve">Dag </w:t>
+      </w:r>
+      <w:r>
+        <w:t>4</w:t>
+      </w:r>
+      <w:r>
+        <w:t>(Sprint 2)</w:t>
+      </w:r>
+    </w:p>
+    <w:p>
+      <w:pPr>
+        <w:pStyle w:val="3"/>
+        <w:numPr>
+          <w:ilvl w:val="0"/>
+          <w:numId w:val="22"/>
+        </w:numPr>
+      </w:pPr>
+      <w:r>
+        <w:rPr>
+          <w:b/>
+          <w:bCs/>
+        </w:rPr>
+        <w:t xml:space="preserve">Kopie/screenshot van je Daily StandUp. </w:t>
+      </w:r>
+      <w:r>
+        <w:rPr>
+          <w:b/>
+          <w:bCs/>
+        </w:rPr>
+        <w:br/>
+      </w:r>
+      <w:r>
+        <w:rPr>
+          <w:noProof/>
+        </w:rPr>
+        <w:drawing>
+          <wp:inline distT="0" distB="0" distL="0" distR="0" wp14:anchorId="45B6DE9C" wp14:editId="47DFB74C">
+            <wp:extent cx="5753100" cy="2190750"/>
+            <wp:effectExtent l="0" t="0" r="0" b="0"/>
+            <wp:docPr id="1415355075" name="Рисунок 7"/>
+            <wp:cNvGraphicFramePr>
+              <a:graphicFrameLocks xmlns:a="http://schemas.openxmlformats.org/drawingml/2006/main" noChangeAspect="1"/>
+            </wp:cNvGraphicFramePr>
+            <a:graphic xmlns:a="http://schemas.openxmlformats.org/drawingml/2006/main">
+              <a:graphicData uri="http://schemas.openxmlformats.org/drawingml/2006/picture">
+                <pic:pic xmlns:pic="http://schemas.openxmlformats.org/drawingml/2006/picture">
+                  <pic:nvPicPr>
+                    <pic:cNvPr id="0" name="Picture 7"/>
+                    <pic:cNvPicPr>
+                      <a:picLocks noChangeAspect="1" noChangeArrowheads="1"/>
+                    </pic:cNvPicPr>
+                  </pic:nvPicPr>
+                  <pic:blipFill>
+                    <a:blip r:embed="rId22">
+                      <a:extLst>
+                        <a:ext uri="{28A0092B-C50C-407E-A947-70E740481C1C}">
+                          <a14:useLocalDpi xmlns:a14="http://schemas.microsoft.com/office/drawing/2010/main" val="0"/>
+                        </a:ext>
+                      </a:extLst>
+                    </a:blip>
+                    <a:srcRect/>
+                    <a:stretch>
+                      <a:fillRect/>
+                    </a:stretch>
+                  </pic:blipFill>
+                  <pic:spPr bwMode="auto">
+                    <a:xfrm>
+                      <a:off x="0" y="0"/>
+                      <a:ext cx="5753100" cy="2190750"/>
+                    </a:xfrm>
+                    <a:prstGeom prst="rect">
+                      <a:avLst/>
+                    </a:prstGeom>
+                    <a:noFill/>
+                    <a:ln>
+                      <a:noFill/>
+                    </a:ln>
+                  </pic:spPr>
+                </pic:pic>
+              </a:graphicData>
+            </a:graphic>
+          </wp:inline>
+        </w:drawing>
+      </w:r>
+    </w:p>
+    <w:p>
+      <w:pPr>
+        <w:pStyle w:val="3"/>
+        <w:numPr>
+          <w:ilvl w:val="0"/>
+          <w:numId w:val="22"/>
+        </w:numPr>
+      </w:pPr>
+      <w:r>
+        <w:rPr>
+          <w:b/>
+          <w:bCs/>
+        </w:rPr>
+        <w:t xml:space="preserve">Screenshot SCRUM bord. </w:t>
+      </w:r>
+      <w:r>
+        <w:rPr>
+          <w:b/>
+          <w:bCs/>
+        </w:rPr>
+        <w:br/>
+      </w:r>
+      <w:r>
+        <w:rPr>
+          <w:noProof/>
+        </w:rPr>
+        <w:drawing>
+          <wp:inline distT="0" distB="0" distL="0" distR="0" wp14:anchorId="5401CBE0" wp14:editId="23792980">
+            <wp:extent cx="5753100" cy="3419475"/>
+            <wp:effectExtent l="0" t="0" r="0" b="9525"/>
+            <wp:docPr id="1866204644" name="Рисунок 4" descr="Зображення, що містить знімок екрана, Програмне забезпечення для відеоігор&#10;&#10;Вміст на основі ШІ може бути неправильним."/>
+            <wp:cNvGraphicFramePr>
+              <a:graphicFrameLocks xmlns:a="http://schemas.openxmlformats.org/drawingml/2006/main" noChangeAspect="1"/>
+            </wp:cNvGraphicFramePr>
+            <a:graphic xmlns:a="http://schemas.openxmlformats.org/drawingml/2006/main">
+              <a:graphicData uri="http://schemas.openxmlformats.org/drawingml/2006/picture">
+                <pic:pic xmlns:pic="http://schemas.openxmlformats.org/drawingml/2006/picture">
+                  <pic:nvPicPr>
+                    <pic:cNvPr id="1866204644" name="Рисунок 4" descr="Зображення, що містить знімок екрана, Програмне забезпечення для відеоігор&#10;&#10;Вміст на основі ШІ може бути неправильним."/>
+                    <pic:cNvPicPr>
+                      <a:picLocks noChangeAspect="1" noChangeArrowheads="1"/>
+                    </pic:cNvPicPr>
+                  </pic:nvPicPr>
+                  <pic:blipFill>
+                    <a:blip r:embed="rId20" cstate="print">
+                      <a:extLst>
+                        <a:ext uri="{28A0092B-C50C-407E-A947-70E740481C1C}">
+                          <a14:useLocalDpi xmlns:a14="http://schemas.microsoft.com/office/drawing/2010/main" val="0"/>
+                        </a:ext>
+                      </a:extLst>
+                    </a:blip>
+                    <a:srcRect/>
+                    <a:stretch>
+                      <a:fillRect/>
+                    </a:stretch>
+                  </pic:blipFill>
+                  <pic:spPr bwMode="auto">
+                    <a:xfrm>
+                      <a:off x="0" y="0"/>
+                      <a:ext cx="5753100" cy="3419475"/>
+                    </a:xfrm>
+                    <a:prstGeom prst="rect">
+                      <a:avLst/>
+                    </a:prstGeom>
+                    <a:noFill/>
+                    <a:ln>
+                      <a:noFill/>
+                    </a:ln>
+                  </pic:spPr>
+                </pic:pic>
+              </a:graphicData>
+            </a:graphic>
+          </wp:inline>
+        </w:drawing>
+      </w:r>
+      <w:r>
+        <w:br/>
+      </w:r>
+    </w:p>
+    <w:p>
+      <w:pPr>
+        <w:pStyle w:val="3"/>
+        <w:numPr>
+          <w:ilvl w:val="0"/>
+          <w:numId w:val="22"/>
+        </w:numPr>
+      </w:pPr>
+      <w:r>
+        <w:rPr>
+          <w:b/>
+          <w:bCs/>
+        </w:rPr>
+        <w:t xml:space="preserve">Wat is er vandaag bereikt? </w:t>
+      </w:r>
+      <w:r>
+        <w:rPr>
+          <w:b/>
+          <w:bCs/>
+        </w:rPr>
+        <w:br/>
+      </w:r>
+      <w:r>
+        <w:t>Vandaag was ik niet ech bezig met project geweest, want ik had geen projecturen vandaag, maar ik heb nog een klein onderzoek gedaan naar cirkel patten en hoe je het kan bouwen.</w:t>
+      </w:r>
+    </w:p>
+    <w:p>
+      <w:pPr>
+        <w:pStyle w:val="3"/>
+        <w:numPr>
+          <w:ilvl w:val="0"/>
+          <w:numId w:val="22"/>
+        </w:numPr>
+      </w:pPr>
+      <w:r>
+        <w:rPr>
+          <w:b/>
+          <w:bCs/>
+        </w:rPr>
+        <w:lastRenderedPageBreak/>
+        <w:t>Beschrijf mogelijke uitdagingen, obstakels en als die er zijn oplossing(en).</w:t>
+      </w:r>
+      <w:r>
+        <w:rPr>
+          <w:b/>
+          <w:bCs/>
+        </w:rPr>
+        <w:br/>
+      </w:r>
+      <w:r>
+        <w:t xml:space="preserve">Huidige uitdaging blijft dezelfde – de </w:t>
+      </w:r>
+      <w:r>
+        <w:t>aanma</w:t>
+      </w:r>
+      <w:r>
+        <w:t>ak van kogelsorde realiseren.</w:t>
+      </w:r>
+    </w:p>
+    <w:p>
+      <w:pPr>
+        <w:pStyle w:val="3"/>
+        <w:numPr>
+          <w:ilvl w:val="0"/>
+          <w:numId w:val="22"/>
+        </w:numPr>
+      </w:pPr>
+      <w:r>
+        <w:rPr>
+          <w:b/>
+          <w:bCs/>
+        </w:rPr>
+        <w:t>Geleerde lessen.</w:t>
+      </w:r>
+      <w:r>
+        <w:rPr>
+          <w:b/>
+          <w:bCs/>
+        </w:rPr>
+        <w:br/>
+      </w:r>
+      <w:r>
+        <w:t>Unity Editor gebruikt geen graden maar radialen. Daarom is het belangrijk om “</w:t>
+      </w:r>
+      <w:r>
+        <w:t>Mathf.Deg2Rad</w:t>
+      </w:r>
+      <w:r>
+        <w:t>” methode te gebruiken.</w:t>
+      </w:r>
+    </w:p>
+    <w:p>
+      <w:pPr>
+        <w:pStyle w:val="3"/>
+        <w:numPr>
+          <w:ilvl w:val="0"/>
+          <w:numId w:val="22"/>
+        </w:numPr>
+      </w:pPr>
+      <w:r>
+        <w:rPr>
+          <w:b/>
+          <w:bCs/>
+        </w:rPr>
+        <w:t xml:space="preserve">Vragen en onduidelijkheden. </w:t>
+      </w:r>
+      <w:r>
+        <w:rPr>
+          <w:b/>
+          <w:bCs/>
+        </w:rPr>
+        <w:br/>
+      </w:r>
+      <w:r>
+        <w:t>Geen.</w:t>
+      </w:r>
+      <w:r>
+        <w:br/>
+      </w:r>
+    </w:p>
+    <w:p>
+      <w:pPr>
+        <w:pStyle w:val="3"/>
+        <w:numPr>
+          <w:ilvl w:val="0"/>
+          <w:numId w:val="22"/>
+        </w:numPr>
+        <w:rPr>
+          <w:b/>
+          <w:bCs/>
+        </w:rPr>
+      </w:pPr>
+      <w:r>
+        <w:rPr>
+          <w:b/>
+          <w:bCs/>
+        </w:rPr>
+        <w:t>Feedback en waardering.</w:t>
+      </w:r>
+    </w:p>
+    <w:p>
+      <w:pPr>
+        <w:ind w:left="360"/>
+      </w:pPr>
+      <w:r>
+        <w:t>Ons groepje werkt heel goed samen, zelfs tijdens online lessen</w:t>
+      </w:r>
+    </w:p>
+    <w:p>
+      <w:pPr>
+        <w:pStyle w:val="3"/>
+        <w:numPr>
+          <w:ilvl w:val="0"/>
+          <w:numId w:val="22"/>
+        </w:numPr>
+        <w:rPr>
+          <w:i w:val="0"/>
+          <w:iCs/>
+        </w:rPr>
+      </w:pPr>
+      <w:r>
+        <w:rPr>
+          <w:b/>
+          <w:bCs/>
+        </w:rPr>
+        <w:t xml:space="preserve">Verbeterpunten voor morgen. </w:t>
+      </w:r>
+      <w:r>
+        <w:rPr>
+          <w:b/>
+          <w:bCs/>
+        </w:rPr>
+        <w:br/>
+      </w:r>
+      <w:r>
+        <w:t>Meer tijd aan projectrealisatie besteden</w:t>
+      </w:r>
+    </w:p>
+    <w:p>
+      <w:pPr>
+        <w:pStyle w:val="3"/>
+        <w:numPr>
+          <w:ilvl w:val="0"/>
+          <w:numId w:val="22"/>
+        </w:numPr>
+      </w:pPr>
+      <w:r>
+        <w:rPr>
+          <w:b/>
+          <w:bCs/>
+        </w:rPr>
+        <w:t xml:space="preserve">Persoonlijk welzijn. </w:t>
+      </w:r>
+      <w:r>
+        <w:rPr>
+          <w:b/>
+          <w:bCs/>
+        </w:rPr>
+        <w:br/>
+      </w:r>
+      <w:r>
+        <w:t>Goed</w:t>
+      </w:r>
+      <w:r>
+        <w:br/>
+      </w:r>
+    </w:p>
+    <w:p>
+      <w:pPr>
+        <w:pStyle w:val="3"/>
+        <w:numPr>
+          <w:ilvl w:val="0"/>
+          <w:numId w:val="22"/>
+        </w:numPr>
+      </w:pPr>
+      <w:r>
+        <w:rPr>
+          <w:b/>
+          <w:bCs/>
+        </w:rPr>
+        <w:t xml:space="preserve">Actiepunten voor de volgende dag. </w:t>
+      </w:r>
+      <w:r>
+        <w:rPr>
+          <w:b/>
+          <w:bCs/>
+        </w:rPr>
+        <w:br/>
+      </w:r>
+      <w:r>
+        <w:t xml:space="preserve">Indien mogelijk </w:t>
+      </w:r>
+      <w:r>
+        <w:t>een deel van minigame afmaken, helpen met documentatie, testplan voor mijn taak schrijven en alles inleveren.</w:t>
       </w:r>
     </w:p>
     <w:p>
@@ -3675,9 +3994,9 @@
       </w:pPr>
     </w:p>
     <w:sectPr>
-      <w:footerReference w:type="default" r:id="rId19"/>
-      <w:headerReference w:type="first" r:id="rId20"/>
-      <w:footerReference w:type="first" r:id="rId21"/>
+      <w:footerReference w:type="default" r:id="rId23"/>
+      <w:headerReference w:type="first" r:id="rId24"/>
+      <w:footerReference w:type="first" r:id="rId25"/>
       <w:pgSz w:w="11906" w:h="16838"/>
       <w:pgMar w:top="1417" w:right="1417" w:bottom="1417" w:left="1417" w:header="708" w:footer="708" w:gutter="0"/>
       <w:cols w:space="708"/>
@@ -7897,6 +8216,30 @@
 </file>
 
 <file path=customXml/item1.xml><?xml version="1.0" encoding="utf-8"?>
+<?mso-contentType ?>
+<FormTemplates xmlns="http://schemas.microsoft.com/sharepoint/v3/contenttype/forms">
+  <Display>DocumentLibraryForm</Display>
+  <Edit>DocumentLibraryForm</Edit>
+  <New>DocumentLibraryForm</New>
+</FormTemplates>
+</file>
+
+<file path=customXml/item2.xml><?xml version="1.0" encoding="utf-8"?>
+<b:Sources xmlns:b="http://schemas.openxmlformats.org/officeDocument/2006/bibliography" xmlns="http://schemas.openxmlformats.org/officeDocument/2006/bibliography" SelectedStyle="\APASixthEditionOfficeOnline.xsl" StyleName="APA" Version="6"/>
+</file>
+
+<file path=customXml/item3.xml><?xml version="1.0" encoding="utf-8"?>
+<p:properties xmlns:p="http://schemas.microsoft.com/office/2006/metadata/properties" xmlns:xsi="http://www.w3.org/2001/XMLSchema-instance" xmlns:pc="http://schemas.microsoft.com/office/infopath/2007/PartnerControls">
+  <documentManagement>
+    <TaxCatchAll xmlns="32dd6115-ce5d-46b4-b638-9e7d5ca6cbee" xsi:nil="true"/>
+    <lcf76f155ced4ddcb4097134ff3c332f xmlns="094ecc41-7a37-40c9-8390-f18431712098">
+      <Terms xmlns="http://schemas.microsoft.com/office/infopath/2007/PartnerControls"/>
+    </lcf76f155ced4ddcb4097134ff3c332f>
+  </documentManagement>
+</p:properties>
+</file>
+
+<file path=customXml/item4.xml><?xml version="1.0" encoding="utf-8"?>
 <ct:contentTypeSchema xmlns:ct="http://schemas.microsoft.com/office/2006/metadata/contentType" xmlns:ma="http://schemas.microsoft.com/office/2006/metadata/properties/metaAttributes" ct:_="" ma:_="" ma:contentTypeName="Document" ma:contentTypeID="0x010100D5188FA4F7421B4A93E65E307A769E27" ma:contentTypeVersion="15" ma:contentTypeDescription="Een nieuw document maken." ma:contentTypeScope="" ma:versionID="9bfd002f47f5f7e7b2724518f3fad1a5">
   <xsd:schema xmlns:xsd="http://www.w3.org/2001/XMLSchema" xmlns:xs="http://www.w3.org/2001/XMLSchema" xmlns:p="http://schemas.microsoft.com/office/2006/metadata/properties" xmlns:ns2="094ecc41-7a37-40c9-8390-f18431712098" xmlns:ns3="32dd6115-ce5d-46b4-b638-9e7d5ca6cbee" targetNamespace="http://schemas.microsoft.com/office/2006/metadata/properties" ma:root="true" ma:fieldsID="e2c1118370456e9a6d2939e9bd0f2e89" ns2:_="" ns3:_="">
     <xsd:import namespace="094ecc41-7a37-40c9-8390-f18431712098"/>
@@ -8131,31 +8474,34 @@
 </ct:contentTypeSchema>
 </file>
 
-<file path=customXml/item2.xml><?xml version="1.0" encoding="utf-8"?>
-<p:properties xmlns:p="http://schemas.microsoft.com/office/2006/metadata/properties" xmlns:xsi="http://www.w3.org/2001/XMLSchema-instance" xmlns:pc="http://schemas.microsoft.com/office/infopath/2007/PartnerControls">
-  <documentManagement>
-    <TaxCatchAll xmlns="32dd6115-ce5d-46b4-b638-9e7d5ca6cbee" xsi:nil="true"/>
-    <lcf76f155ced4ddcb4097134ff3c332f xmlns="094ecc41-7a37-40c9-8390-f18431712098">
-      <Terms xmlns="http://schemas.microsoft.com/office/infopath/2007/PartnerControls"/>
-    </lcf76f155ced4ddcb4097134ff3c332f>
-  </documentManagement>
-</p:properties>
+<file path=customXml/itemProps1.xml><?xml version="1.0" encoding="utf-8"?>
+<ds:datastoreItem xmlns:ds="http://schemas.openxmlformats.org/officeDocument/2006/customXml" ds:itemID="{C6916C6B-E06E-47CD-A094-BBBE44C5EA8C}">
+  <ds:schemaRefs>
+    <ds:schemaRef ds:uri="http://schemas.microsoft.com/sharepoint/v3/contenttype/forms"/>
+  </ds:schemaRefs>
+</ds:datastoreItem>
 </file>
 
-<file path=customXml/item3.xml><?xml version="1.0" encoding="utf-8"?>
-<b:Sources xmlns:b="http://schemas.openxmlformats.org/officeDocument/2006/bibliography" xmlns="http://schemas.openxmlformats.org/officeDocument/2006/bibliography" SelectedStyle="\APASixthEditionOfficeOnline.xsl" StyleName="APA" Version="6"/>
+<file path=customXml/itemProps2.xml><?xml version="1.0" encoding="utf-8"?>
+<ds:datastoreItem xmlns:ds="http://schemas.openxmlformats.org/officeDocument/2006/customXml" ds:itemID="{72B7D650-2FAA-4D72-B587-235E59E6AC26}">
+  <ds:schemaRefs>
+    <ds:schemaRef ds:uri="http://schemas.openxmlformats.org/officeDocument/2006/bibliography"/>
+  </ds:schemaRefs>
+</ds:datastoreItem>
 </file>
 
-<file path=customXml/item4.xml><?xml version="1.0" encoding="utf-8"?>
-<?mso-contentType ?>
-<FormTemplates xmlns="http://schemas.microsoft.com/sharepoint/v3/contenttype/forms">
-  <Display>DocumentLibraryForm</Display>
-  <Edit>DocumentLibraryForm</Edit>
-  <New>DocumentLibraryForm</New>
-</FormTemplates>
+<file path=customXml/itemProps3.xml><?xml version="1.0" encoding="utf-8"?>
+<ds:datastoreItem xmlns:ds="http://schemas.openxmlformats.org/officeDocument/2006/customXml" ds:itemID="{846B1C81-E993-40E7-BCC5-DA63F0CD945C}">
+  <ds:schemaRefs>
+    <ds:schemaRef ds:uri="http://schemas.microsoft.com/office/2006/metadata/properties"/>
+    <ds:schemaRef ds:uri="http://schemas.microsoft.com/office/infopath/2007/PartnerControls"/>
+    <ds:schemaRef ds:uri="32dd6115-ce5d-46b4-b638-9e7d5ca6cbee"/>
+    <ds:schemaRef ds:uri="094ecc41-7a37-40c9-8390-f18431712098"/>
+  </ds:schemaRefs>
+</ds:datastoreItem>
 </file>
 
-<file path=customXml/itemProps1.xml><?xml version="1.0" encoding="utf-8"?>
+<file path=customXml/itemProps4.xml><?xml version="1.0" encoding="utf-8"?>
 <ds:datastoreItem xmlns:ds="http://schemas.openxmlformats.org/officeDocument/2006/customXml" ds:itemID="{A8310BF5-90B3-4BF4-A9DA-D551CA39E9A4}">
   <ds:schemaRefs>
     <ds:schemaRef ds:uri="http://schemas.microsoft.com/office/2006/metadata/contentType"/>
@@ -8172,31 +8518,4 @@
     <ds:schemaRef ds:uri="http://schemas.microsoft.com/internal/obd"/>
   </ds:schemaRefs>
 </ds:datastoreItem>
-</file>
-
-<file path=customXml/itemProps2.xml><?xml version="1.0" encoding="utf-8"?>
-<ds:datastoreItem xmlns:ds="http://schemas.openxmlformats.org/officeDocument/2006/customXml" ds:itemID="{846B1C81-E993-40E7-BCC5-DA63F0CD945C}">
-  <ds:schemaRefs>
-    <ds:schemaRef ds:uri="http://schemas.microsoft.com/office/2006/metadata/properties"/>
-    <ds:schemaRef ds:uri="http://schemas.microsoft.com/office/infopath/2007/PartnerControls"/>
-    <ds:schemaRef ds:uri="32dd6115-ce5d-46b4-b638-9e7d5ca6cbee"/>
-    <ds:schemaRef ds:uri="094ecc41-7a37-40c9-8390-f18431712098"/>
-  </ds:schemaRefs>
-</ds:datastoreItem>
-</file>
-
-<file path=customXml/itemProps3.xml><?xml version="1.0" encoding="utf-8"?>
-<ds:datastoreItem xmlns:ds="http://schemas.openxmlformats.org/officeDocument/2006/customXml" ds:itemID="{72B7D650-2FAA-4D72-B587-235E59E6AC26}">
-  <ds:schemaRefs>
-    <ds:schemaRef ds:uri="http://schemas.openxmlformats.org/officeDocument/2006/bibliography"/>
-  </ds:schemaRefs>
-</ds:datastoreItem>
-</file>
-
-<file path=customXml/itemProps4.xml><?xml version="1.0" encoding="utf-8"?>
-<ds:datastoreItem xmlns:ds="http://schemas.openxmlformats.org/officeDocument/2006/customXml" ds:itemID="{C6916C6B-E06E-47CD-A094-BBBE44C5EA8C}">
-  <ds:schemaRefs>
-    <ds:schemaRef ds:uri="http://schemas.microsoft.com/sharepoint/v3/contenttype/forms"/>
-  </ds:schemaRefs>
-</ds:datastoreItem>
 </file>
</xml_diff>